<commit_message>
agregamos las tablas factura y comprobante
</commit_message>
<xml_diff>
--- a/Documentacion.docx
+++ b/Documentacion.docx
@@ -324,10 +324,26 @@
         <w:rPr>
           <w:lang w:val="es-ES"/>
         </w:rPr>
-        <w:t xml:space="preserve">. También podemos elegir el directorio raíz de la instancia, nosotros lo demos en el default que es en </w:t>
-      </w:r>
-      <w:r>
-        <w:rPr>
+        <w:t xml:space="preserve">. También podemos elegir el </w:t>
+      </w:r>
+      <w:r>
+        <w:rPr>
+          <w:b/>
+          <w:bCs/>
+          <w:lang w:val="es-ES"/>
+        </w:rPr>
+        <w:t>directorio raíz de la instancia</w:t>
+      </w:r>
+      <w:r>
+        <w:rPr>
+          <w:lang w:val="es-ES"/>
+        </w:rPr>
+        <w:t xml:space="preserve">, nosotros lo demos en el default que es en </w:t>
+      </w:r>
+      <w:r>
+        <w:rPr>
+          <w:b/>
+          <w:bCs/>
           <w:lang w:val="es-ES"/>
         </w:rPr>
         <w:t>C:\Program Files\Microsoft SQL Server\</w:t>
@@ -390,11 +406,27 @@
         <w:rPr>
           <w:lang w:val="es-ES"/>
         </w:rPr>
-        <w:t xml:space="preserve">La primera pestaña de Cuentas de Servicio la dejamos como está, nos interesa la pestaña de Intercalación, le damos a Personalizar y en Designador de intercalación elegimos </w:t>
+        <w:t xml:space="preserve">La primera pestaña de Cuentas de Servicio la dejamos como está, nos interesa la pestaña de </w:t>
+      </w:r>
+      <w:r>
+        <w:rPr>
+          <w:b/>
+          <w:bCs/>
+          <w:lang w:val="es-ES"/>
+        </w:rPr>
+        <w:t>Intercalación</w:t>
+      </w:r>
+      <w:r>
+        <w:rPr>
+          <w:lang w:val="es-ES"/>
+        </w:rPr>
+        <w:t xml:space="preserve">, le damos a Personalizar y en Designador de intercalación elegimos </w:t>
       </w:r>
       <w:proofErr w:type="spellStart"/>
       <w:r>
         <w:rPr>
+          <w:b/>
+          <w:bCs/>
           <w:lang w:val="es-ES"/>
         </w:rPr>
         <w:t>Modern_Spanish</w:t>
@@ -402,9 +434,17 @@
       <w:proofErr w:type="spellEnd"/>
       <w:r>
         <w:rPr>
-          <w:lang w:val="es-ES"/>
-        </w:rPr>
-        <w:t xml:space="preserve"> y marcamos únicamente el campo de distinguir acentos, le damos a aceptar y luego a siguiente.</w:t>
+          <w:b/>
+          <w:bCs/>
+          <w:lang w:val="es-ES"/>
+        </w:rPr>
+        <w:t xml:space="preserve"> </w:t>
+      </w:r>
+      <w:r>
+        <w:rPr>
+          <w:lang w:val="es-ES"/>
+        </w:rPr>
+        <w:t>y marcamos únicamente el campo de distinguir acentos, le damos a aceptar y luego a siguiente.</w:t>
       </w:r>
     </w:p>
     <w:p>
@@ -748,9 +788,17 @@
       </w:pPr>
       <w:r>
         <w:rPr>
-          <w:lang w:val="es-ES"/>
-        </w:rPr>
-        <w:t xml:space="preserve">Directorio de datos: </w:t>
+          <w:b/>
+          <w:bCs/>
+          <w:lang w:val="es-ES"/>
+        </w:rPr>
+        <w:t>Directorio de datos:</w:t>
+      </w:r>
+      <w:r>
+        <w:rPr>
+          <w:lang w:val="es-ES"/>
+        </w:rPr>
+        <w:t xml:space="preserve"> </w:t>
       </w:r>
       <w:r>
         <w:rPr>
@@ -849,9 +897,17 @@
       </w:pPr>
       <w:r>
         <w:rPr>
-          <w:lang w:val="es-ES"/>
-        </w:rPr>
-        <w:t xml:space="preserve">Directorio de registro: </w:t>
+          <w:b/>
+          <w:bCs/>
+          <w:lang w:val="es-ES"/>
+        </w:rPr>
+        <w:t>Directorio de registro:</w:t>
+      </w:r>
+      <w:r>
+        <w:rPr>
+          <w:lang w:val="es-ES"/>
+        </w:rPr>
+        <w:t xml:space="preserve"> </w:t>
       </w:r>
       <w:r>
         <w:rPr>

</xml_diff>

<commit_message>
cambio en la encriptacion de los datos de los empelados
</commit_message>
<xml_diff>
--- a/Documentacion.docx
+++ b/Documentacion.docx
@@ -31,8 +31,16 @@
         <w:rPr>
           <w:lang w:val="es-ES"/>
         </w:rPr>
-        <w:t>SQL Server Express Edition</w:t>
-      </w:r>
+        <w:t xml:space="preserve">SQL Server Express </w:t>
+      </w:r>
+      <w:proofErr w:type="spellStart"/>
+      <w:r>
+        <w:rPr>
+          <w:lang w:val="es-ES"/>
+        </w:rPr>
+        <w:t>Edition</w:t>
+      </w:r>
+      <w:proofErr w:type="spellEnd"/>
     </w:p>
     <w:p>
       <w:pPr>
@@ -146,20 +154,42 @@
         <w:rPr>
           <w:lang w:val="es-ES"/>
         </w:rPr>
-        <w:t>Microsoft Update</w:t>
-      </w:r>
-    </w:p>
-    <w:p>
-      <w:pPr>
-        <w:rPr>
-          <w:lang w:val="es-ES"/>
-        </w:rPr>
-      </w:pPr>
-      <w:r>
-        <w:rPr>
-          <w:lang w:val="es-ES"/>
-        </w:rPr>
-        <w:t>Nos da la opción de activar que Microsoft Update compruebe las actualizaciones, la marcamos y damos a siguiente</w:t>
+        <w:t xml:space="preserve">Microsoft </w:t>
+      </w:r>
+      <w:proofErr w:type="spellStart"/>
+      <w:r>
+        <w:rPr>
+          <w:lang w:val="es-ES"/>
+        </w:rPr>
+        <w:t>Update</w:t>
+      </w:r>
+      <w:proofErr w:type="spellEnd"/>
+    </w:p>
+    <w:p>
+      <w:pPr>
+        <w:rPr>
+          <w:lang w:val="es-ES"/>
+        </w:rPr>
+      </w:pPr>
+      <w:r>
+        <w:rPr>
+          <w:lang w:val="es-ES"/>
+        </w:rPr>
+        <w:t xml:space="preserve">Nos da la opción de activar que Microsoft </w:t>
+      </w:r>
+      <w:proofErr w:type="spellStart"/>
+      <w:r>
+        <w:rPr>
+          <w:lang w:val="es-ES"/>
+        </w:rPr>
+        <w:t>Update</w:t>
+      </w:r>
+      <w:proofErr w:type="spellEnd"/>
+      <w:r>
+        <w:rPr>
+          <w:lang w:val="es-ES"/>
+        </w:rPr>
+        <w:t xml:space="preserve"> compruebe las actualizaciones, la marcamos y damos a siguiente</w:t>
       </w:r>
     </w:p>
     <w:p>
@@ -392,13 +422,23 @@
         </w:rPr>
         <w:t xml:space="preserve">, le damos a Personalizar y en Designador de intercalación elegimos </w:t>
       </w:r>
+      <w:proofErr w:type="spellStart"/>
       <w:r>
         <w:rPr>
           <w:b/>
           <w:bCs/>
           <w:lang w:val="es-ES"/>
         </w:rPr>
-        <w:t xml:space="preserve">Modern_Spanish </w:t>
+        <w:t>Modern_Spanish</w:t>
+      </w:r>
+      <w:proofErr w:type="spellEnd"/>
+      <w:r>
+        <w:rPr>
+          <w:b/>
+          <w:bCs/>
+          <w:lang w:val="es-ES"/>
+        </w:rPr>
+        <w:t xml:space="preserve"> </w:t>
       </w:r>
       <w:r>
         <w:rPr>
@@ -614,7 +654,35 @@
         <w:rPr>
           <w:lang w:val="es-ES"/>
         </w:rPr>
-        <w:t>En la pestaña TempDB, en la parte de Archivos de datos de TempDB:</w:t>
+        <w:t xml:space="preserve">En la pestaña </w:t>
+      </w:r>
+      <w:proofErr w:type="spellStart"/>
+      <w:r>
+        <w:rPr>
+          <w:lang w:val="es-ES"/>
+        </w:rPr>
+        <w:t>TempDB</w:t>
+      </w:r>
+      <w:proofErr w:type="spellEnd"/>
+      <w:r>
+        <w:rPr>
+          <w:lang w:val="es-ES"/>
+        </w:rPr>
+        <w:t xml:space="preserve">, en la parte de Archivos de datos de </w:t>
+      </w:r>
+      <w:proofErr w:type="spellStart"/>
+      <w:r>
+        <w:rPr>
+          <w:lang w:val="es-ES"/>
+        </w:rPr>
+        <w:t>TempDB</w:t>
+      </w:r>
+      <w:proofErr w:type="spellEnd"/>
+      <w:r>
+        <w:rPr>
+          <w:lang w:val="es-ES"/>
+        </w:rPr>
+        <w:t>:</w:t>
       </w:r>
     </w:p>
     <w:p>
@@ -749,7 +817,35 @@
         <w:rPr>
           <w:lang w:val="es-ES"/>
         </w:rPr>
-        <w:t>En la pestaña TempDB, en la parte de Archivo de registro de TempDB:</w:t>
+        <w:t xml:space="preserve">En la pestaña </w:t>
+      </w:r>
+      <w:proofErr w:type="spellStart"/>
+      <w:r>
+        <w:rPr>
+          <w:lang w:val="es-ES"/>
+        </w:rPr>
+        <w:t>TempDB</w:t>
+      </w:r>
+      <w:proofErr w:type="spellEnd"/>
+      <w:r>
+        <w:rPr>
+          <w:lang w:val="es-ES"/>
+        </w:rPr>
+        <w:t xml:space="preserve">, en la parte de Archivo de registro de </w:t>
+      </w:r>
+      <w:proofErr w:type="spellStart"/>
+      <w:r>
+        <w:rPr>
+          <w:lang w:val="es-ES"/>
+        </w:rPr>
+        <w:t>TempDB</w:t>
+      </w:r>
+      <w:proofErr w:type="spellEnd"/>
+      <w:r>
+        <w:rPr>
+          <w:lang w:val="es-ES"/>
+        </w:rPr>
+        <w:t>:</w:t>
       </w:r>
     </w:p>
     <w:p>
@@ -830,7 +926,21 @@
         <w:rPr>
           <w:lang w:val="es-ES"/>
         </w:rPr>
-        <w:t>En la pestaña Memoria, seleccionamos la Opción recomendada y habilitamos la casilla que dice “Haga click aquí para aceptar…”</w:t>
+        <w:t xml:space="preserve">En la pestaña Memoria, seleccionamos la Opción recomendada y habilitamos la casilla que dice “Haga </w:t>
+      </w:r>
+      <w:proofErr w:type="spellStart"/>
+      <w:r>
+        <w:rPr>
+          <w:lang w:val="es-ES"/>
+        </w:rPr>
+        <w:t>click</w:t>
+      </w:r>
+      <w:proofErr w:type="spellEnd"/>
+      <w:r>
+        <w:rPr>
+          <w:lang w:val="es-ES"/>
+        </w:rPr>
+        <w:t xml:space="preserve"> aquí para aceptar…”</w:t>
       </w:r>
     </w:p>
     <w:p>
@@ -1059,13 +1169,25 @@
         <w:rPr>
           <w:lang w:val="es-ES"/>
         </w:rPr>
-        <w:t xml:space="preserve">Recomendamos una Respaldo Completo cada una semana porque es un </w:t>
-      </w:r>
-      <w:r>
-        <w:rPr>
-          <w:lang w:val="es-ES"/>
-        </w:rPr>
-        <w:t xml:space="preserve">proceso pesado por lo que recomendamos que se haga </w:t>
+        <w:t xml:space="preserve">Recomendamos un Respaldo Completo cada una semana porque es un </w:t>
+      </w:r>
+      <w:r>
+        <w:rPr>
+          <w:lang w:val="es-ES"/>
+        </w:rPr>
+        <w:t>proceso pesado</w:t>
+      </w:r>
+      <w:r>
+        <w:rPr>
+          <w:lang w:val="es-ES"/>
+        </w:rPr>
+        <w:t>,</w:t>
+      </w:r>
+      <w:r>
+        <w:rPr>
+          <w:lang w:val="es-ES"/>
+        </w:rPr>
+        <w:t xml:space="preserve"> por lo que recomendamos que se haga </w:t>
       </w:r>
       <w:r>
         <w:rPr>
@@ -1077,7 +1199,19 @@
         <w:rPr>
           <w:lang w:val="es-ES"/>
         </w:rPr>
-        <w:t>, disminuyendo así el impacto de la inactividad del sistema mientras hace el respaldo</w:t>
+        <w:t xml:space="preserve">, disminuyendo así el impacto </w:t>
+      </w:r>
+      <w:r>
+        <w:rPr>
+          <w:lang w:val="es-ES"/>
+        </w:rPr>
+        <w:t xml:space="preserve">en el rendimiento </w:t>
+      </w:r>
+      <w:r>
+        <w:rPr>
+          <w:lang w:val="es-ES"/>
+        </w:rPr>
+        <w:t>del sistema mientras hace el respaldo</w:t>
       </w:r>
       <w:r>
         <w:rPr>
@@ -1109,7 +1243,13 @@
         <w:rPr>
           <w:lang w:val="es-ES"/>
         </w:rPr>
-        <w:t>mas ligeros que un Respaldo Completo</w:t>
+        <w:t>más</w:t>
+      </w:r>
+      <w:r>
+        <w:rPr>
+          <w:lang w:val="es-ES"/>
+        </w:rPr>
+        <w:t xml:space="preserve"> ligeros que un Respaldo Completo</w:t>
       </w:r>
       <w:r>
         <w:rPr>
@@ -1146,7 +1286,19 @@
         <w:rPr>
           <w:lang w:val="es-ES"/>
         </w:rPr>
-        <w:t xml:space="preserve">ea únicamente de la ultima media hora, que es bastante aceptable. En caso de que se realicen </w:t>
+        <w:t xml:space="preserve">ea únicamente de la </w:t>
+      </w:r>
+      <w:r>
+        <w:rPr>
+          <w:lang w:val="es-ES"/>
+        </w:rPr>
+        <w:t>última</w:t>
+      </w:r>
+      <w:r>
+        <w:rPr>
+          <w:lang w:val="es-ES"/>
+        </w:rPr>
+        <w:t xml:space="preserve"> media hora, que es bastante aceptable. En caso de que se realicen </w:t>
       </w:r>
       <w:r>
         <w:rPr>
@@ -1164,7 +1316,19 @@
         <w:rPr>
           <w:lang w:val="es-ES"/>
         </w:rPr>
-        <w:t>hacer un Respaldo del Registro de Transacciones cada una hora por ejemplo.</w:t>
+        <w:t xml:space="preserve">hacer un Respaldo del Registro de Transacciones cada una </w:t>
+      </w:r>
+      <w:r>
+        <w:rPr>
+          <w:lang w:val="es-ES"/>
+        </w:rPr>
+        <w:t>hora,</w:t>
+      </w:r>
+      <w:r>
+        <w:rPr>
+          <w:lang w:val="es-ES"/>
+        </w:rPr>
+        <w:t xml:space="preserve"> por ejemplo.</w:t>
       </w:r>
     </w:p>
     <w:sectPr>

</xml_diff>

<commit_message>
Modificado sistema de nota de creditos para que puedan asociarse a productos especificos. (Faltan mas cambios igualmente, pero este es un paso intermedio)
</commit_message>
<xml_diff>
--- a/Documentacion.docx
+++ b/Documentacion.docx
@@ -926,9 +926,212 @@
         <w:rPr>
           <w:lang w:val="es-ES"/>
         </w:rPr>
+        <w:t>En cuanto a Conectividad:</w:t>
+      </w:r>
+    </w:p>
+    <w:p>
+      <w:pPr>
+        <w:pStyle w:val="Prrafodelista"/>
+        <w:numPr>
+          <w:ilvl w:val="0"/>
+          <w:numId w:val="2"/>
+        </w:numPr>
+        <w:rPr>
+          <w:lang w:val="es-ES"/>
+        </w:rPr>
+      </w:pPr>
+      <w:r>
+        <w:rPr>
+          <w:lang w:val="es-ES"/>
+        </w:rPr>
+        <w:t xml:space="preserve">Protocolo </w:t>
+      </w:r>
+      <w:proofErr w:type="spellStart"/>
+      <w:r>
+        <w:rPr>
+          <w:lang w:val="es-ES"/>
+        </w:rPr>
+        <w:t>Tcp</w:t>
+      </w:r>
+      <w:proofErr w:type="spellEnd"/>
+      <w:r>
+        <w:rPr>
+          <w:lang w:val="es-ES"/>
+        </w:rPr>
+        <w:t>/</w:t>
+      </w:r>
+      <w:proofErr w:type="spellStart"/>
+      <w:r>
+        <w:rPr>
+          <w:lang w:val="es-ES"/>
+        </w:rPr>
+        <w:t>ip</w:t>
+      </w:r>
+      <w:proofErr w:type="spellEnd"/>
+      <w:r>
+        <w:rPr>
+          <w:lang w:val="es-ES"/>
+        </w:rPr>
+        <w:t xml:space="preserve"> habilitado</w:t>
+      </w:r>
+    </w:p>
+    <w:p>
+      <w:pPr>
+        <w:pStyle w:val="Prrafodelista"/>
+        <w:numPr>
+          <w:ilvl w:val="0"/>
+          <w:numId w:val="2"/>
+        </w:numPr>
+        <w:rPr>
+          <w:lang w:val="es-ES"/>
+        </w:rPr>
+      </w:pPr>
+      <w:r>
+        <w:rPr>
+          <w:lang w:val="es-ES"/>
+        </w:rPr>
+        <w:t>Puerto: 1433 (por defecto)</w:t>
+      </w:r>
+    </w:p>
+    <w:p>
+      <w:pPr>
+        <w:pStyle w:val="Prrafodelista"/>
+        <w:numPr>
+          <w:ilvl w:val="0"/>
+          <w:numId w:val="2"/>
+        </w:numPr>
+        <w:rPr>
+          <w:lang w:val="es-ES"/>
+        </w:rPr>
+      </w:pPr>
+      <w:proofErr w:type="spellStart"/>
+      <w:r>
+        <w:rPr>
+          <w:lang w:val="es-ES"/>
+        </w:rPr>
+        <w:t>Memory</w:t>
+      </w:r>
+      <w:proofErr w:type="spellEnd"/>
+      <w:r>
+        <w:rPr>
+          <w:lang w:val="es-ES"/>
+        </w:rPr>
+        <w:t xml:space="preserve"> </w:t>
+      </w:r>
+      <w:proofErr w:type="spellStart"/>
+      <w:r>
+        <w:rPr>
+          <w:lang w:val="es-ES"/>
+        </w:rPr>
+        <w:t>shared</w:t>
+      </w:r>
+      <w:proofErr w:type="spellEnd"/>
+      <w:r>
+        <w:rPr>
+          <w:lang w:val="es-ES"/>
+        </w:rPr>
+        <w:t xml:space="preserve"> habilitado</w:t>
+      </w:r>
+    </w:p>
+    <w:p>
+      <w:pPr>
+        <w:rPr>
+          <w:lang w:val="es-ES"/>
+        </w:rPr>
+      </w:pPr>
+      <w:r>
+        <w:rPr>
+          <w:lang w:val="es-ES"/>
+        </w:rPr>
+        <w:t>En cuanto a Seguridad:</w:t>
+      </w:r>
+    </w:p>
+    <w:p>
+      <w:pPr>
+        <w:pStyle w:val="Prrafodelista"/>
+        <w:numPr>
+          <w:ilvl w:val="0"/>
+          <w:numId w:val="3"/>
+        </w:numPr>
+        <w:rPr>
+          <w:lang w:val="es-ES"/>
+        </w:rPr>
+      </w:pPr>
+      <w:proofErr w:type="spellStart"/>
+      <w:r>
+        <w:rPr>
+          <w:lang w:val="es-ES"/>
+        </w:rPr>
+        <w:t>Autenticacion</w:t>
+      </w:r>
+      <w:proofErr w:type="spellEnd"/>
+      <w:r>
+        <w:rPr>
+          <w:lang w:val="es-ES"/>
+        </w:rPr>
+        <w:t xml:space="preserve">: Windows </w:t>
+      </w:r>
+      <w:proofErr w:type="spellStart"/>
+      <w:r>
+        <w:rPr>
+          <w:lang w:val="es-ES"/>
+        </w:rPr>
+        <w:t>authentication</w:t>
+      </w:r>
+      <w:proofErr w:type="spellEnd"/>
+      <w:r>
+        <w:rPr>
+          <w:lang w:val="es-ES"/>
+        </w:rPr>
+        <w:t xml:space="preserve"> </w:t>
+      </w:r>
+      <w:proofErr w:type="spellStart"/>
+      <w:r>
+        <w:rPr>
+          <w:lang w:val="es-ES"/>
+        </w:rPr>
+        <w:t>mode</w:t>
+      </w:r>
+      <w:proofErr w:type="spellEnd"/>
+    </w:p>
+    <w:p>
+      <w:pPr>
+        <w:pStyle w:val="Prrafodelista"/>
+        <w:numPr>
+          <w:ilvl w:val="0"/>
+          <w:numId w:val="3"/>
+        </w:numPr>
+        <w:rPr>
+          <w:lang w:val="en-US"/>
+        </w:rPr>
+      </w:pPr>
+      <w:r>
+        <w:rPr>
+          <w:lang w:val="en-US"/>
+        </w:rPr>
+        <w:t>Login auditing: only failed l</w:t>
+      </w:r>
+      <w:r>
+        <w:rPr>
+          <w:lang w:val="en-US"/>
+        </w:rPr>
+        <w:t>ogins</w:t>
+      </w:r>
+    </w:p>
+    <w:p>
+      <w:pPr>
+        <w:rPr>
+          <w:lang w:val="es-ES"/>
+        </w:rPr>
+      </w:pPr>
+      <w:r>
+        <w:rPr>
+          <w:lang w:val="es-ES"/>
+        </w:rPr>
         <w:t xml:space="preserve">En la pestaña Memoria, seleccionamos la Opción recomendada y habilitamos la casilla que dice “Haga </w:t>
       </w:r>
       <w:proofErr w:type="spellStart"/>
+      <w:proofErr w:type="gramStart"/>
       <w:r>
         <w:rPr>
           <w:lang w:val="es-ES"/>
@@ -936,6 +1139,7 @@
         <w:t>click</w:t>
       </w:r>
       <w:proofErr w:type="spellEnd"/>
+      <w:proofErr w:type="gramEnd"/>
       <w:r>
         <w:rPr>
           <w:lang w:val="es-ES"/>
@@ -1060,6 +1264,7 @@
         <w:rPr>
           <w:lang w:val="es-ES"/>
         </w:rPr>
+        <w:lastRenderedPageBreak/>
         <w:t>R</w:t>
       </w:r>
       <w:r>
@@ -1230,7 +1435,6 @@
         <w:rPr>
           <w:lang w:val="es-ES"/>
         </w:rPr>
-        <w:lastRenderedPageBreak/>
         <w:t xml:space="preserve">Los Respaldos Diferenciales </w:t>
       </w:r>
       <w:r>
@@ -1344,6 +1548,119 @@
 <file path=word/numbering.xml><?xml version="1.0" encoding="utf-8"?>
 <w:numbering xmlns:wpc="http://schemas.microsoft.com/office/word/2010/wordprocessingCanvas" xmlns:cx="http://schemas.microsoft.com/office/drawing/2014/chartex" xmlns:cx1="http://schemas.microsoft.com/office/drawing/2015/9/8/chartex" xmlns:cx2="http://schemas.microsoft.com/office/drawing/2015/10/21/chartex" xmlns:cx3="http://schemas.microsoft.com/office/drawing/2016/5/9/chartex" xmlns:cx4="http://schemas.microsoft.com/office/drawing/2016/5/10/chartex" xmlns:cx5="http://schemas.microsoft.com/office/drawing/2016/5/11/chartex" xmlns:cx6="http://schemas.microsoft.com/office/drawing/2016/5/12/chartex" xmlns:cx7="http://schemas.microsoft.com/office/drawing/2016/5/13/chartex" xmlns:cx8="http://schemas.microsoft.com/office/drawing/2016/5/14/chartex" xmlns:mc="http://schemas.openxmlformats.org/markup-compatibility/2006" xmlns:aink="http://schemas.microsoft.com/office/drawing/2016/ink" xmlns:am3d="http://schemas.microsoft.com/office/drawing/2017/model3d" xmlns:o="urn:schemas-microsoft-com:office:office" xmlns:oel="http://schemas.microsoft.com/office/2019/extlst" xmlns:r="http://schemas.openxmlformats.org/officeDocument/2006/relationships" xmlns:m="http://schemas.openxmlformats.org/officeDocument/2006/math" xmlns:v="urn:schemas-microsoft-com:vml" xmlns:wp14="http://schemas.microsoft.com/office/word/2010/wordprocessingDrawing" xmlns:wp="http://schemas.openxmlformats.org/drawingml/2006/wordprocessingDrawing" xmlns:w10="urn:schemas-microsoft-com:office:word" xmlns:w="http://schemas.openxmlformats.org/wordprocessingml/2006/main" xmlns:w14="http://schemas.microsoft.com/office/word/2010/wordml" xmlns:w15="http://schemas.microsoft.com/office/word/2012/wordml" xmlns:w16cex="http://schemas.microsoft.com/office/word/2018/wordml/cex" xmlns:w16cid="http://schemas.microsoft.com/office/word/2016/wordml/cid" xmlns:w16="http://schemas.microsoft.com/office/word/2018/wordml" xmlns:w16du="http://schemas.microsoft.com/office/word/2023/wordml/word16du" xmlns:w16sdtdh="http://schemas.microsoft.com/office/word/2020/wordml/sdtdatahash" xmlns:w16se="http://schemas.microsoft.com/office/word/2015/wordml/symex" xmlns:wpg="http://schemas.microsoft.com/office/word/2010/wordprocessingGroup" xmlns:wpi="http://schemas.microsoft.com/office/word/2010/wordprocessingInk" xmlns:wne="http://schemas.microsoft.com/office/word/2006/wordml" xmlns:wps="http://schemas.microsoft.com/office/word/2010/wordprocessingShape" mc:Ignorable="w14 w15 w16se w16cid w16 w16cex w16sdtdh w16du wp14">
   <w:abstractNum w:abstractNumId="0" w15:restartNumberingAfterBreak="0">
+    <w:nsid w:val="19631A4B"/>
+    <w:multiLevelType w:val="hybridMultilevel"/>
+    <w:tmpl w:val="C358A9F6"/>
+    <w:lvl w:ilvl="0" w:tplc="2C0A0001">
+      <w:start w:val="1"/>
+      <w:numFmt w:val="bullet"/>
+      <w:lvlText w:val=""/>
+      <w:lvlJc w:val="left"/>
+      <w:pPr>
+        <w:ind w:left="720" w:hanging="360"/>
+      </w:pPr>
+      <w:rPr>
+        <w:rFonts w:ascii="Symbol" w:hAnsi="Symbol" w:hint="default"/>
+      </w:rPr>
+    </w:lvl>
+    <w:lvl w:ilvl="1" w:tplc="2C0A0003" w:tentative="1">
+      <w:start w:val="1"/>
+      <w:numFmt w:val="bullet"/>
+      <w:lvlText w:val="o"/>
+      <w:lvlJc w:val="left"/>
+      <w:pPr>
+        <w:ind w:left="1440" w:hanging="360"/>
+      </w:pPr>
+      <w:rPr>
+        <w:rFonts w:ascii="Courier New" w:hAnsi="Courier New" w:cs="Courier New" w:hint="default"/>
+      </w:rPr>
+    </w:lvl>
+    <w:lvl w:ilvl="2" w:tplc="2C0A0005" w:tentative="1">
+      <w:start w:val="1"/>
+      <w:numFmt w:val="bullet"/>
+      <w:lvlText w:val=""/>
+      <w:lvlJc w:val="left"/>
+      <w:pPr>
+        <w:ind w:left="2160" w:hanging="360"/>
+      </w:pPr>
+      <w:rPr>
+        <w:rFonts w:ascii="Wingdings" w:hAnsi="Wingdings" w:hint="default"/>
+      </w:rPr>
+    </w:lvl>
+    <w:lvl w:ilvl="3" w:tplc="2C0A0001" w:tentative="1">
+      <w:start w:val="1"/>
+      <w:numFmt w:val="bullet"/>
+      <w:lvlText w:val=""/>
+      <w:lvlJc w:val="left"/>
+      <w:pPr>
+        <w:ind w:left="2880" w:hanging="360"/>
+      </w:pPr>
+      <w:rPr>
+        <w:rFonts w:ascii="Symbol" w:hAnsi="Symbol" w:hint="default"/>
+      </w:rPr>
+    </w:lvl>
+    <w:lvl w:ilvl="4" w:tplc="2C0A0003" w:tentative="1">
+      <w:start w:val="1"/>
+      <w:numFmt w:val="bullet"/>
+      <w:lvlText w:val="o"/>
+      <w:lvlJc w:val="left"/>
+      <w:pPr>
+        <w:ind w:left="3600" w:hanging="360"/>
+      </w:pPr>
+      <w:rPr>
+        <w:rFonts w:ascii="Courier New" w:hAnsi="Courier New" w:cs="Courier New" w:hint="default"/>
+      </w:rPr>
+    </w:lvl>
+    <w:lvl w:ilvl="5" w:tplc="2C0A0005" w:tentative="1">
+      <w:start w:val="1"/>
+      <w:numFmt w:val="bullet"/>
+      <w:lvlText w:val=""/>
+      <w:lvlJc w:val="left"/>
+      <w:pPr>
+        <w:ind w:left="4320" w:hanging="360"/>
+      </w:pPr>
+      <w:rPr>
+        <w:rFonts w:ascii="Wingdings" w:hAnsi="Wingdings" w:hint="default"/>
+      </w:rPr>
+    </w:lvl>
+    <w:lvl w:ilvl="6" w:tplc="2C0A0001" w:tentative="1">
+      <w:start w:val="1"/>
+      <w:numFmt w:val="bullet"/>
+      <w:lvlText w:val=""/>
+      <w:lvlJc w:val="left"/>
+      <w:pPr>
+        <w:ind w:left="5040" w:hanging="360"/>
+      </w:pPr>
+      <w:rPr>
+        <w:rFonts w:ascii="Symbol" w:hAnsi="Symbol" w:hint="default"/>
+      </w:rPr>
+    </w:lvl>
+    <w:lvl w:ilvl="7" w:tplc="2C0A0003" w:tentative="1">
+      <w:start w:val="1"/>
+      <w:numFmt w:val="bullet"/>
+      <w:lvlText w:val="o"/>
+      <w:lvlJc w:val="left"/>
+      <w:pPr>
+        <w:ind w:left="5760" w:hanging="360"/>
+      </w:pPr>
+      <w:rPr>
+        <w:rFonts w:ascii="Courier New" w:hAnsi="Courier New" w:cs="Courier New" w:hint="default"/>
+      </w:rPr>
+    </w:lvl>
+    <w:lvl w:ilvl="8" w:tplc="2C0A0005" w:tentative="1">
+      <w:start w:val="1"/>
+      <w:numFmt w:val="bullet"/>
+      <w:lvlText w:val=""/>
+      <w:lvlJc w:val="left"/>
+      <w:pPr>
+        <w:ind w:left="6480" w:hanging="360"/>
+      </w:pPr>
+      <w:rPr>
+        <w:rFonts w:ascii="Wingdings" w:hAnsi="Wingdings" w:hint="default"/>
+      </w:rPr>
+    </w:lvl>
+  </w:abstractNum>
+  <w:abstractNum w:abstractNumId="1" w15:restartNumberingAfterBreak="0">
     <w:nsid w:val="4C297CB1"/>
     <w:multiLevelType w:val="hybridMultilevel"/>
     <w:tmpl w:val="870699DC"/>
@@ -1455,7 +1772,126 @@
       </w:rPr>
     </w:lvl>
   </w:abstractNum>
+  <w:abstractNum w:abstractNumId="2" w15:restartNumberingAfterBreak="0">
+    <w:nsid w:val="4FBD4DDF"/>
+    <w:multiLevelType w:val="hybridMultilevel"/>
+    <w:tmpl w:val="5F9A31CA"/>
+    <w:lvl w:ilvl="0" w:tplc="2C0A0001">
+      <w:start w:val="1"/>
+      <w:numFmt w:val="bullet"/>
+      <w:lvlText w:val=""/>
+      <w:lvlJc w:val="left"/>
+      <w:pPr>
+        <w:ind w:left="720" w:hanging="360"/>
+      </w:pPr>
+      <w:rPr>
+        <w:rFonts w:ascii="Symbol" w:hAnsi="Symbol" w:hint="default"/>
+      </w:rPr>
+    </w:lvl>
+    <w:lvl w:ilvl="1" w:tplc="2C0A0003" w:tentative="1">
+      <w:start w:val="1"/>
+      <w:numFmt w:val="bullet"/>
+      <w:lvlText w:val="o"/>
+      <w:lvlJc w:val="left"/>
+      <w:pPr>
+        <w:ind w:left="1440" w:hanging="360"/>
+      </w:pPr>
+      <w:rPr>
+        <w:rFonts w:ascii="Courier New" w:hAnsi="Courier New" w:cs="Courier New" w:hint="default"/>
+      </w:rPr>
+    </w:lvl>
+    <w:lvl w:ilvl="2" w:tplc="2C0A0005" w:tentative="1">
+      <w:start w:val="1"/>
+      <w:numFmt w:val="bullet"/>
+      <w:lvlText w:val=""/>
+      <w:lvlJc w:val="left"/>
+      <w:pPr>
+        <w:ind w:left="2160" w:hanging="360"/>
+      </w:pPr>
+      <w:rPr>
+        <w:rFonts w:ascii="Wingdings" w:hAnsi="Wingdings" w:hint="default"/>
+      </w:rPr>
+    </w:lvl>
+    <w:lvl w:ilvl="3" w:tplc="2C0A0001" w:tentative="1">
+      <w:start w:val="1"/>
+      <w:numFmt w:val="bullet"/>
+      <w:lvlText w:val=""/>
+      <w:lvlJc w:val="left"/>
+      <w:pPr>
+        <w:ind w:left="2880" w:hanging="360"/>
+      </w:pPr>
+      <w:rPr>
+        <w:rFonts w:ascii="Symbol" w:hAnsi="Symbol" w:hint="default"/>
+      </w:rPr>
+    </w:lvl>
+    <w:lvl w:ilvl="4" w:tplc="2C0A0003" w:tentative="1">
+      <w:start w:val="1"/>
+      <w:numFmt w:val="bullet"/>
+      <w:lvlText w:val="o"/>
+      <w:lvlJc w:val="left"/>
+      <w:pPr>
+        <w:ind w:left="3600" w:hanging="360"/>
+      </w:pPr>
+      <w:rPr>
+        <w:rFonts w:ascii="Courier New" w:hAnsi="Courier New" w:cs="Courier New" w:hint="default"/>
+      </w:rPr>
+    </w:lvl>
+    <w:lvl w:ilvl="5" w:tplc="2C0A0005" w:tentative="1">
+      <w:start w:val="1"/>
+      <w:numFmt w:val="bullet"/>
+      <w:lvlText w:val=""/>
+      <w:lvlJc w:val="left"/>
+      <w:pPr>
+        <w:ind w:left="4320" w:hanging="360"/>
+      </w:pPr>
+      <w:rPr>
+        <w:rFonts w:ascii="Wingdings" w:hAnsi="Wingdings" w:hint="default"/>
+      </w:rPr>
+    </w:lvl>
+    <w:lvl w:ilvl="6" w:tplc="2C0A0001" w:tentative="1">
+      <w:start w:val="1"/>
+      <w:numFmt w:val="bullet"/>
+      <w:lvlText w:val=""/>
+      <w:lvlJc w:val="left"/>
+      <w:pPr>
+        <w:ind w:left="5040" w:hanging="360"/>
+      </w:pPr>
+      <w:rPr>
+        <w:rFonts w:ascii="Symbol" w:hAnsi="Symbol" w:hint="default"/>
+      </w:rPr>
+    </w:lvl>
+    <w:lvl w:ilvl="7" w:tplc="2C0A0003" w:tentative="1">
+      <w:start w:val="1"/>
+      <w:numFmt w:val="bullet"/>
+      <w:lvlText w:val="o"/>
+      <w:lvlJc w:val="left"/>
+      <w:pPr>
+        <w:ind w:left="5760" w:hanging="360"/>
+      </w:pPr>
+      <w:rPr>
+        <w:rFonts w:ascii="Courier New" w:hAnsi="Courier New" w:cs="Courier New" w:hint="default"/>
+      </w:rPr>
+    </w:lvl>
+    <w:lvl w:ilvl="8" w:tplc="2C0A0005" w:tentative="1">
+      <w:start w:val="1"/>
+      <w:numFmt w:val="bullet"/>
+      <w:lvlText w:val=""/>
+      <w:lvlJc w:val="left"/>
+      <w:pPr>
+        <w:ind w:left="6480" w:hanging="360"/>
+      </w:pPr>
+      <w:rPr>
+        <w:rFonts w:ascii="Wingdings" w:hAnsi="Wingdings" w:hint="default"/>
+      </w:rPr>
+    </w:lvl>
+  </w:abstractNum>
   <w:num w:numId="1" w16cid:durableId="1231233688">
+    <w:abstractNumId w:val="1"/>
+  </w:num>
+  <w:num w:numId="2" w16cid:durableId="1204561650">
+    <w:abstractNumId w:val="2"/>
+  </w:num>
+  <w:num w:numId="3" w16cid:durableId="1803843508">
     <w:abstractNumId w:val="0"/>
   </w:num>
 </w:numbering>

</xml_diff>